<commit_message>
Added git url to metadata sheet
</commit_message>
<xml_diff>
--- a/miller_timothy_artifact2.docx
+++ b/miller_timothy_artifact2.docx
@@ -585,6 +585,22 @@
               <w:t xml:space="preserve"> project (originally UE4.18)</w:t>
             </w:r>
           </w:p>
+          <w:p>
+            <w:pPr>
+              <w:contextualSpacing w:val="0"/>
+            </w:pPr>
+            <w:hyperlink r:id="rId9" w:history="1">
+              <w:r>
+                <w:rPr>
+                  <w:rStyle w:val="Hyperlink"/>
+                </w:rPr>
+                <w:t>https://github.com/Heros-Tempus/Ball-Pusher</w:t>
+              </w:r>
+            </w:hyperlink>
+            <w:r>
+              <w:t xml:space="preserve"> </w:t>
+            </w:r>
+          </w:p>
         </w:tc>
       </w:tr>
       <w:tr>
@@ -907,8 +923,13 @@
               <w:t xml:space="preserve"> only made an AI </w:t>
             </w:r>
             <w:r>
-              <w:t>using Unreal’s</w:t>
-            </w:r>
+              <w:t xml:space="preserve">using </w:t>
+            </w:r>
+            <w:proofErr w:type="spellStart"/>
+            <w:r>
+              <w:t>Unreal’s</w:t>
+            </w:r>
+            <w:proofErr w:type="spellEnd"/>
             <w:r>
               <w:t xml:space="preserve"> behavior</w:t>
             </w:r>
@@ -1060,7 +1081,7 @@
       </w:pPr>
     </w:p>
     <w:sectPr>
-      <w:headerReference w:type="default" r:id="rId9"/>
+      <w:headerReference w:type="default" r:id="rId10"/>
       <w:pgSz w:w="12240" w:h="15840"/>
       <w:pgMar w:top="1440" w:right="1800" w:bottom="1440" w:left="1800" w:header="720" w:footer="720" w:gutter="0"/>
       <w:pgNumType w:start="1"/>
@@ -1785,6 +1806,29 @@
     <w:uiPriority w:val="99"/>
     <w:rsid w:val="007E6BCC"/>
   </w:style>
+  <w:style w:type="character" w:styleId="Hyperlink">
+    <w:name w:val="Hyperlink"/>
+    <w:basedOn w:val="DefaultParagraphFont"/>
+    <w:uiPriority w:val="99"/>
+    <w:unhideWhenUsed/>
+    <w:rsid w:val="005A43B9"/>
+    <w:rPr>
+      <w:color w:val="0563C1" w:themeColor="hyperlink"/>
+      <w:u w:val="single"/>
+    </w:rPr>
+  </w:style>
+  <w:style w:type="character" w:styleId="UnresolvedMention">
+    <w:name w:val="Unresolved Mention"/>
+    <w:basedOn w:val="DefaultParagraphFont"/>
+    <w:uiPriority w:val="99"/>
+    <w:semiHidden/>
+    <w:unhideWhenUsed/>
+    <w:rsid w:val="005A43B9"/>
+    <w:rPr>
+      <w:color w:val="605E5C"/>
+      <w:shd w:val="clear" w:color="auto" w:fill="E1DFDD"/>
+    </w:rPr>
+  </w:style>
 </w:styles>
 </file>
 
@@ -2050,12 +2094,9 @@
 </file>
 
 <file path=customXml/item1.xml><?xml version="1.0" encoding="utf-8"?>
-<?mso-contentType ?>
-<FormTemplates xmlns="http://schemas.microsoft.com/sharepoint/v3/contenttype/forms">
-  <Display>DocumentLibraryForm</Display>
-  <Edit>DocumentLibraryForm</Edit>
-  <New>DocumentLibraryForm</New>
-</FormTemplates>
+<p:properties xmlns:p="http://schemas.microsoft.com/office/2006/metadata/properties" xmlns:xsi="http://www.w3.org/2001/XMLSchema-instance" xmlns:pc="http://schemas.microsoft.com/office/infopath/2007/PartnerControls">
+  <documentManagement/>
+</p:properties>
 </file>
 
 <file path=customXml/item2.xml><?xml version="1.0" encoding="utf-8"?>
@@ -2173,15 +2214,19 @@
 </file>
 
 <file path=customXml/item3.xml><?xml version="1.0" encoding="utf-8"?>
-<p:properties xmlns:p="http://schemas.microsoft.com/office/2006/metadata/properties" xmlns:xsi="http://www.w3.org/2001/XMLSchema-instance" xmlns:pc="http://schemas.microsoft.com/office/infopath/2007/PartnerControls">
-  <documentManagement/>
-</p:properties>
+<?mso-contentType ?>
+<FormTemplates xmlns="http://schemas.microsoft.com/sharepoint/v3/contenttype/forms">
+  <Display>DocumentLibraryForm</Display>
+  <Edit>DocumentLibraryForm</Edit>
+  <New>DocumentLibraryForm</New>
+</FormTemplates>
 </file>
 
 <file path=customXml/itemProps1.xml><?xml version="1.0" encoding="utf-8"?>
-<ds:datastoreItem xmlns:ds="http://schemas.openxmlformats.org/officeDocument/2006/customXml" ds:itemID="{2C825B2A-4C10-4213-87E3-BEEEE9BFA4DD}">
+<ds:datastoreItem xmlns:ds="http://schemas.openxmlformats.org/officeDocument/2006/customXml" ds:itemID="{D62CEF00-D520-4E1E-8D7D-80D76301C6F2}">
   <ds:schemaRefs>
-    <ds:schemaRef ds:uri="http://schemas.microsoft.com/sharepoint/v3/contenttype/forms"/>
+    <ds:schemaRef ds:uri="http://schemas.microsoft.com/office/2006/metadata/properties"/>
+    <ds:schemaRef ds:uri="http://schemas.microsoft.com/office/infopath/2007/PartnerControls"/>
   </ds:schemaRefs>
 </ds:datastoreItem>
 </file>
@@ -2203,10 +2248,9 @@
 </file>
 
 <file path=customXml/itemProps3.xml><?xml version="1.0" encoding="utf-8"?>
-<ds:datastoreItem xmlns:ds="http://schemas.openxmlformats.org/officeDocument/2006/customXml" ds:itemID="{D62CEF00-D520-4E1E-8D7D-80D76301C6F2}">
+<ds:datastoreItem xmlns:ds="http://schemas.openxmlformats.org/officeDocument/2006/customXml" ds:itemID="{2C825B2A-4C10-4213-87E3-BEEEE9BFA4DD}">
   <ds:schemaRefs>
-    <ds:schemaRef ds:uri="http://schemas.microsoft.com/office/2006/metadata/properties"/>
-    <ds:schemaRef ds:uri="http://schemas.microsoft.com/office/infopath/2007/PartnerControls"/>
+    <ds:schemaRef ds:uri="http://schemas.microsoft.com/sharepoint/v3/contenttype/forms"/>
   </ds:schemaRefs>
 </ds:datastoreItem>
 </file>
</xml_diff>

<commit_message>
Added an aura effect to the jump pads, changed the lighting in the levels, changed the color of the player and AI characters
</commit_message>
<xml_diff>
--- a/miller_timothy_artifact2.docx
+++ b/miller_timothy_artifact2.docx
@@ -594,7 +594,7 @@
                 <w:rPr>
                   <w:rStyle w:val="Hyperlink"/>
                 </w:rPr>
-                <w:t>https://github.com/Heros-Tempus/Ball-Pusher</w:t>
+                <w:t>https://github.com/Heros-Tempus/miller_timothy_artifact2</w:t>
               </w:r>
             </w:hyperlink>
             <w:r>
@@ -2094,12 +2094,6 @@
 </file>
 
 <file path=customXml/item1.xml><?xml version="1.0" encoding="utf-8"?>
-<p:properties xmlns:p="http://schemas.microsoft.com/office/2006/metadata/properties" xmlns:xsi="http://www.w3.org/2001/XMLSchema-instance" xmlns:pc="http://schemas.microsoft.com/office/infopath/2007/PartnerControls">
-  <documentManagement/>
-</p:properties>
-</file>
-
-<file path=customXml/item2.xml><?xml version="1.0" encoding="utf-8"?>
 <ct:contentTypeSchema xmlns:ct="http://schemas.microsoft.com/office/2006/metadata/contentType" xmlns:ma="http://schemas.microsoft.com/office/2006/metadata/properties/metaAttributes" ct:_="" ma:_="" ma:contentTypeName="Document" ma:contentTypeID="0x01010019267F6D1A260A4394C18F5AF72445EA" ma:contentTypeVersion="3" ma:contentTypeDescription="Create a new document." ma:contentTypeScope="" ma:versionID="d6a723735a0ade9a92961b83aee31dda">
   <xsd:schema xmlns:xsd="http://www.w3.org/2001/XMLSchema" xmlns:xs="http://www.w3.org/2001/XMLSchema" xmlns:p="http://schemas.microsoft.com/office/2006/metadata/properties" targetNamespace="http://schemas.microsoft.com/office/2006/metadata/properties" ma:root="true" ma:fieldsID="e345bd7673956a623930e5662e321f3a">
     <xsd:element name="properties">
@@ -2213,6 +2207,12 @@
 </ct:contentTypeSchema>
 </file>
 
+<file path=customXml/item2.xml><?xml version="1.0" encoding="utf-8"?>
+<p:properties xmlns:p="http://schemas.microsoft.com/office/2006/metadata/properties" xmlns:xsi="http://www.w3.org/2001/XMLSchema-instance" xmlns:pc="http://schemas.microsoft.com/office/infopath/2007/PartnerControls">
+  <documentManagement/>
+</p:properties>
+</file>
+
 <file path=customXml/item3.xml><?xml version="1.0" encoding="utf-8"?>
 <?mso-contentType ?>
 <FormTemplates xmlns="http://schemas.microsoft.com/sharepoint/v3/contenttype/forms">
@@ -2223,15 +2223,6 @@
 </file>
 
 <file path=customXml/itemProps1.xml><?xml version="1.0" encoding="utf-8"?>
-<ds:datastoreItem xmlns:ds="http://schemas.openxmlformats.org/officeDocument/2006/customXml" ds:itemID="{D62CEF00-D520-4E1E-8D7D-80D76301C6F2}">
-  <ds:schemaRefs>
-    <ds:schemaRef ds:uri="http://schemas.microsoft.com/office/2006/metadata/properties"/>
-    <ds:schemaRef ds:uri="http://schemas.microsoft.com/office/infopath/2007/PartnerControls"/>
-  </ds:schemaRefs>
-</ds:datastoreItem>
-</file>
-
-<file path=customXml/itemProps2.xml><?xml version="1.0" encoding="utf-8"?>
 <ds:datastoreItem xmlns:ds="http://schemas.openxmlformats.org/officeDocument/2006/customXml" ds:itemID="{F4008412-B171-4C41-B9C0-955B58C9A807}">
   <ds:schemaRefs>
     <ds:schemaRef ds:uri="http://schemas.microsoft.com/office/2006/metadata/contentType"/>
@@ -2247,6 +2238,15 @@
 </ds:datastoreItem>
 </file>
 
+<file path=customXml/itemProps2.xml><?xml version="1.0" encoding="utf-8"?>
+<ds:datastoreItem xmlns:ds="http://schemas.openxmlformats.org/officeDocument/2006/customXml" ds:itemID="{D62CEF00-D520-4E1E-8D7D-80D76301C6F2}">
+  <ds:schemaRefs>
+    <ds:schemaRef ds:uri="http://schemas.microsoft.com/office/2006/metadata/properties"/>
+    <ds:schemaRef ds:uri="http://schemas.microsoft.com/office/infopath/2007/PartnerControls"/>
+  </ds:schemaRefs>
+</ds:datastoreItem>
+</file>
+
 <file path=customXml/itemProps3.xml><?xml version="1.0" encoding="utf-8"?>
 <ds:datastoreItem xmlns:ds="http://schemas.openxmlformats.org/officeDocument/2006/customXml" ds:itemID="{2C825B2A-4C10-4213-87E3-BEEEE9BFA4DD}">
   <ds:schemaRefs>

</xml_diff>

<commit_message>
Added the artifact reflection
</commit_message>
<xml_diff>
--- a/miller_timothy_artifact2.docx
+++ b/miller_timothy_artifact2.docx
@@ -95,7 +95,10 @@
               <w:contextualSpacing w:val="0"/>
             </w:pPr>
             <w:r>
-              <w:t>Marble Pusher</w:t>
+              <w:t>Ball</w:t>
+            </w:r>
+            <w:r>
+              <w:t xml:space="preserve"> Pusher</w:t>
             </w:r>
           </w:p>
         </w:tc>
@@ -923,13 +926,8 @@
               <w:t xml:space="preserve"> only made an AI </w:t>
             </w:r>
             <w:r>
-              <w:t xml:space="preserve">using </w:t>
-            </w:r>
-            <w:proofErr w:type="spellStart"/>
-            <w:r>
-              <w:t>Unreal’s</w:t>
-            </w:r>
-            <w:proofErr w:type="spellEnd"/>
+              <w:t>using Unreal’s</w:t>
+            </w:r>
             <w:r>
               <w:t xml:space="preserve"> behavior</w:t>
             </w:r>
@@ -2094,6 +2092,21 @@
 </file>
 
 <file path=customXml/item1.xml><?xml version="1.0" encoding="utf-8"?>
+<?mso-contentType ?>
+<FormTemplates xmlns="http://schemas.microsoft.com/sharepoint/v3/contenttype/forms">
+  <Display>DocumentLibraryForm</Display>
+  <Edit>DocumentLibraryForm</Edit>
+  <New>DocumentLibraryForm</New>
+</FormTemplates>
+</file>
+
+<file path=customXml/item2.xml><?xml version="1.0" encoding="utf-8"?>
+<p:properties xmlns:p="http://schemas.microsoft.com/office/2006/metadata/properties" xmlns:xsi="http://www.w3.org/2001/XMLSchema-instance" xmlns:pc="http://schemas.microsoft.com/office/infopath/2007/PartnerControls">
+  <documentManagement/>
+</p:properties>
+</file>
+
+<file path=customXml/item3.xml><?xml version="1.0" encoding="utf-8"?>
 <ct:contentTypeSchema xmlns:ct="http://schemas.microsoft.com/office/2006/metadata/contentType" xmlns:ma="http://schemas.microsoft.com/office/2006/metadata/properties/metaAttributes" ct:_="" ma:_="" ma:contentTypeName="Document" ma:contentTypeID="0x01010019267F6D1A260A4394C18F5AF72445EA" ma:contentTypeVersion="3" ma:contentTypeDescription="Create a new document." ma:contentTypeScope="" ma:versionID="d6a723735a0ade9a92961b83aee31dda">
   <xsd:schema xmlns:xsd="http://www.w3.org/2001/XMLSchema" xmlns:xs="http://www.w3.org/2001/XMLSchema" xmlns:p="http://schemas.microsoft.com/office/2006/metadata/properties" targetNamespace="http://schemas.microsoft.com/office/2006/metadata/properties" ma:root="true" ma:fieldsID="e345bd7673956a623930e5662e321f3a">
     <xsd:element name="properties">
@@ -2207,33 +2220,10 @@
 </ct:contentTypeSchema>
 </file>
 
-<file path=customXml/item2.xml><?xml version="1.0" encoding="utf-8"?>
-<p:properties xmlns:p="http://schemas.microsoft.com/office/2006/metadata/properties" xmlns:xsi="http://www.w3.org/2001/XMLSchema-instance" xmlns:pc="http://schemas.microsoft.com/office/infopath/2007/PartnerControls">
-  <documentManagement/>
-</p:properties>
-</file>
-
-<file path=customXml/item3.xml><?xml version="1.0" encoding="utf-8"?>
-<?mso-contentType ?>
-<FormTemplates xmlns="http://schemas.microsoft.com/sharepoint/v3/contenttype/forms">
-  <Display>DocumentLibraryForm</Display>
-  <Edit>DocumentLibraryForm</Edit>
-  <New>DocumentLibraryForm</New>
-</FormTemplates>
-</file>
-
 <file path=customXml/itemProps1.xml><?xml version="1.0" encoding="utf-8"?>
-<ds:datastoreItem xmlns:ds="http://schemas.openxmlformats.org/officeDocument/2006/customXml" ds:itemID="{F4008412-B171-4C41-B9C0-955B58C9A807}">
+<ds:datastoreItem xmlns:ds="http://schemas.openxmlformats.org/officeDocument/2006/customXml" ds:itemID="{2C825B2A-4C10-4213-87E3-BEEEE9BFA4DD}">
   <ds:schemaRefs>
-    <ds:schemaRef ds:uri="http://schemas.microsoft.com/office/2006/metadata/contentType"/>
-    <ds:schemaRef ds:uri="http://schemas.microsoft.com/office/2006/metadata/properties/metaAttributes"/>
-    <ds:schemaRef ds:uri="http://www.w3.org/2001/XMLSchema"/>
-    <ds:schemaRef ds:uri="http://schemas.microsoft.com/office/2006/metadata/properties"/>
-    <ds:schemaRef ds:uri="http://schemas.openxmlformats.org/package/2006/metadata/core-properties"/>
-    <ds:schemaRef ds:uri="http://purl.org/dc/elements/1.1/"/>
-    <ds:schemaRef ds:uri="http://purl.org/dc/terms/"/>
-    <ds:schemaRef ds:uri="http://schemas.microsoft.com/internal/obd"/>
-    <ds:schemaRef ds:uri="http://schemas.microsoft.com/office/infopath/2007/PartnerControls"/>
+    <ds:schemaRef ds:uri="http://schemas.microsoft.com/sharepoint/v3/contenttype/forms"/>
   </ds:schemaRefs>
 </ds:datastoreItem>
 </file>
@@ -2248,9 +2238,17 @@
 </file>
 
 <file path=customXml/itemProps3.xml><?xml version="1.0" encoding="utf-8"?>
-<ds:datastoreItem xmlns:ds="http://schemas.openxmlformats.org/officeDocument/2006/customXml" ds:itemID="{2C825B2A-4C10-4213-87E3-BEEEE9BFA4DD}">
+<ds:datastoreItem xmlns:ds="http://schemas.openxmlformats.org/officeDocument/2006/customXml" ds:itemID="{F4008412-B171-4C41-B9C0-955B58C9A807}">
   <ds:schemaRefs>
-    <ds:schemaRef ds:uri="http://schemas.microsoft.com/sharepoint/v3/contenttype/forms"/>
+    <ds:schemaRef ds:uri="http://schemas.microsoft.com/office/2006/metadata/contentType"/>
+    <ds:schemaRef ds:uri="http://schemas.microsoft.com/office/2006/metadata/properties/metaAttributes"/>
+    <ds:schemaRef ds:uri="http://www.w3.org/2001/XMLSchema"/>
+    <ds:schemaRef ds:uri="http://schemas.microsoft.com/office/2006/metadata/properties"/>
+    <ds:schemaRef ds:uri="http://schemas.openxmlformats.org/package/2006/metadata/core-properties"/>
+    <ds:schemaRef ds:uri="http://purl.org/dc/elements/1.1/"/>
+    <ds:schemaRef ds:uri="http://purl.org/dc/terms/"/>
+    <ds:schemaRef ds:uri="http://schemas.microsoft.com/internal/obd"/>
+    <ds:schemaRef ds:uri="http://schemas.microsoft.com/office/infopath/2007/PartnerControls"/>
   </ds:schemaRefs>
 </ds:datastoreItem>
 </file>
</xml_diff>